<commit_message>
🔵RCT: final edits to resume
</commit_message>
<xml_diff>
--- a/assets/texts/resume-text.docx
+++ b/assets/texts/resume-text.docx
@@ -4,19 +4,28 @@
   <w:body>
     <w:p>
       <w:r>
-        <w:t>This is the web version of Richard Fu’s r</w:t>
+        <w:t xml:space="preserve">This is the web version of </w:t>
+      </w:r>
+      <w:r>
+        <w:t>my</w:t>
+      </w:r>
+      <w:r>
+        <w:t xml:space="preserve"> r</w:t>
       </w:r>
       <w:r>
         <w:t>ésumé</w:t>
       </w:r>
       <w:r>
-        <w:t>. It was last updated on October 13, 2022. This r</w:t>
-      </w:r>
-      <w:r>
-        <w:t>ésumé</w:t>
-      </w:r>
-      <w:r>
-        <w:t xml:space="preserve"> can be printed or downloaded as a PDF.</w:t>
+        <w:t>. It was last updated on October 1</w:t>
+      </w:r>
+      <w:r>
+        <w:t>5</w:t>
+      </w:r>
+      <w:r>
+        <w:t xml:space="preserve">, 2022. </w:t>
+      </w:r>
+      <w:r>
+        <w:t>Please use the PDF version linked below for downloading and printing.</w:t>
       </w:r>
     </w:p>
     <w:p/>
@@ -27,7 +36,13 @@
     </w:p>
     <w:p>
       <w:r>
-        <w:t>Seeking an internship in digital user interface design where I can apply my design and software engineering skills while working with a professional team.</w:t>
+        <w:t xml:space="preserve">Seeking an internship in digital user interface design where I can apply my design and </w:t>
+      </w:r>
+      <w:r>
+        <w:t>web development</w:t>
+      </w:r>
+      <w:r>
+        <w:t xml:space="preserve"> skills while working with a professional team.</w:t>
       </w:r>
     </w:p>
     <w:p/>
@@ -40,12 +55,38 @@
       <w:r>
         <w:t>Rhode Island School of Design</w:t>
       </w:r>
+      <w:r>
+        <w:t xml:space="preserve"> (RISD)</w:t>
+      </w:r>
+    </w:p>
+    <w:p>
+      <w:r>
+        <w:t>2020-2024</w:t>
+      </w:r>
     </w:p>
     <w:p>
       <w:r>
         <w:t>Bachelor of Fine Arts, Industrial Design</w:t>
       </w:r>
     </w:p>
+    <w:p>
+      <w:r>
+        <w:t>Boston University Academy (BUA)</w:t>
+      </w:r>
+    </w:p>
+    <w:p>
+      <w:r>
+        <w:t>2016-2020</w:t>
+      </w:r>
+    </w:p>
+    <w:p>
+      <w:r>
+        <w:t xml:space="preserve">Graduated </w:t>
+      </w:r>
+      <w:r>
+        <w:t>summa cum laude</w:t>
+      </w:r>
+    </w:p>
     <w:p/>
     <w:p>
       <w:r>
@@ -56,6 +97,15 @@
       <w:r>
         <w:t>Weather Dial</w:t>
       </w:r>
+      <w:r>
+        <w:t xml:space="preserve"> (</w:t>
+      </w:r>
+      <w:r>
+        <w:t>weatherdial.richardfxr.com</w:t>
+      </w:r>
+      <w:r>
+        <w:t>)</w:t>
+      </w:r>
     </w:p>
     <w:p>
       <w:r>
@@ -86,6 +136,20 @@
         <w:t>Budgetty</w:t>
       </w:r>
       <w:proofErr w:type="spellEnd"/>
+      <w:r>
+        <w:t xml:space="preserve"> (</w:t>
+      </w:r>
+      <w:r>
+        <w:t>richardfxr.com/projects/</w:t>
+      </w:r>
+      <w:proofErr w:type="spellStart"/>
+      <w:r>
+        <w:t>budgetty</w:t>
+      </w:r>
+      <w:proofErr w:type="spellEnd"/>
+      <w:r>
+        <w:t>)</w:t>
+      </w:r>
     </w:p>
     <w:p>
       <w:r>
@@ -148,12 +212,19 @@
     </w:p>
     <w:p>
       <w:r>
+        <w:lastRenderedPageBreak/>
         <w:t>Software development</w:t>
       </w:r>
     </w:p>
     <w:p>
       <w:r>
-        <w:t xml:space="preserve">HTML, CSS, JavaScript, git, Tailwind CSS, React, Next.js, Framer Motion, </w:t>
+        <w:t>HTML, CSS, JavaScript, git, Tailwind CSS,</w:t>
+      </w:r>
+      <w:r>
+        <w:t xml:space="preserve"> Node.js,</w:t>
+      </w:r>
+      <w:r>
+        <w:t xml:space="preserve"> React, Next.js, Framer Motion, </w:t>
       </w:r>
       <w:proofErr w:type="spellStart"/>
       <w:r>
@@ -179,8 +250,10 @@
     </w:p>
     <w:p>
       <w:r>
-        <w:lastRenderedPageBreak/>
-        <w:t>Illustration, photography, videography, graphic design.</w:t>
+        <w:t>Illustration, photography, videography, graphic design</w:t>
+      </w:r>
+      <w:r>
+        <w:t>, product design, CNC, metalworking</w:t>
       </w:r>
     </w:p>
     <w:sectPr>

</xml_diff>